<commit_message>
Update to DOCX to omit order of supervision recipient from the user list.
</commit_message>
<xml_diff>
--- a/docassemble/USCISApplications/data/templates/EAD_addendum_osup.docx
+++ b/docassemble/USCISApplications/data/templates/EAD_addendum_osup.docx
@@ -448,29 +448,36 @@
       </w:r>
       <w:proofErr w:type="spellEnd"/>
       <w:r>
-        <w:t xml:space="preserve">() &gt; 1 %} </w:t>
-      </w:r>
-      <w:r>
-        <w:t>with my</w:t>
-      </w:r>
-      <w:r>
-        <w:t xml:space="preserve"> family members:</w:t>
+        <w:t>() &gt; 1 %} with my</w:t>
+      </w:r>
+      <w:r>
+        <w:t xml:space="preserve"> family</w:t>
+      </w:r>
+      <w:r>
+        <w:t>:</w:t>
       </w:r>
       <w:r>
         <w:t xml:space="preserve"> </w:t>
-      </w:r>
-      <w:r>
-        <w:t>{{</w:t>
       </w:r>
       <w:bookmarkStart w:id="0" w:name="_GoBack"/>
       <w:bookmarkEnd w:id="0"/>
-      <w:proofErr w:type="spellStart"/>
-      <w:r>
-        <w:t>comma_and_list</w:t>
-      </w:r>
-      <w:proofErr w:type="spellEnd"/>
-      <w:r>
-        <w:t>(users</w:t>
+      <w:r>
+        <w:t>{{</w:t>
+      </w:r>
+      <w:r>
+        <w:t>comma_and_list(users</w:t>
+      </w:r>
+      <w:r>
+        <w:t>|rejectattr(“</w:t>
+      </w:r>
+      <w:r>
+        <w:t>order_of_supervision</w:t>
+      </w:r>
+      <w:r>
+        <w:t>”,”equalto”,True</w:t>
+      </w:r>
+      <w:r>
+        <w:t>)</w:t>
       </w:r>
       <w:r>
         <w:t>)</w:t>

</xml_diff>

<commit_message>
More fixes to addendums and adjusted handling for enabling them.
</commit_message>
<xml_diff>
--- a/docassemble/USCISApplications/data/templates/EAD_addendum_osup.docx
+++ b/docassemble/USCISApplications/data/templates/EAD_addendum_osup.docx
@@ -3,66 +3,202 @@
 <w:document xmlns:wpc="http://schemas.microsoft.com/office/word/2010/wordprocessingCanvas" xmlns:cx="http://schemas.microsoft.com/office/drawing/2014/chartex" xmlns:cx1="http://schemas.microsoft.com/office/drawing/2015/9/8/chartex" xmlns:mc="http://schemas.openxmlformats.org/markup-compatibility/2006" xmlns:o="urn:schemas-microsoft-com:office:office" xmlns:r="http://schemas.openxmlformats.org/officeDocument/2006/relationships" xmlns:m="http://schemas.openxmlformats.org/officeDocument/2006/math" xmlns:v="urn:schemas-microsoft-com:vml" xmlns:wp14="http://schemas.microsoft.com/office/word/2010/wordprocessingDrawing" xmlns:wp="http://schemas.openxmlformats.org/drawingml/2006/wordprocessingDrawing" xmlns:w10="urn:schemas-microsoft-com:office:word" xmlns:w="http://schemas.openxmlformats.org/wordprocessingml/2006/main" xmlns:w14="http://schemas.microsoft.com/office/word/2010/wordml" xmlns:w15="http://schemas.microsoft.com/office/word/2012/wordml" xmlns:w16se="http://schemas.microsoft.com/office/word/2015/wordml/symex" xmlns:wpg="http://schemas.microsoft.com/office/word/2010/wordprocessingGroup" xmlns:wpi="http://schemas.microsoft.com/office/word/2010/wordprocessingInk" xmlns:wne="http://schemas.microsoft.com/office/word/2006/wordml" xmlns:wps="http://schemas.microsoft.com/office/word/2010/wordprocessingShape" mc:Ignorable="w14 w15 w16se wp14">
   <w:body>
     <w:p>
+      <w:pPr>
+        <w:rPr>
+          <w:sz w:val="22"/>
+          <w:szCs w:val="22"/>
+        </w:rPr>
+      </w:pPr>
       <w:r>
         <w:rPr>
           <w:b/>
           <w:bCs/>
-        </w:rPr>
-        <w:t>Addendum: Form I-</w:t>
-      </w:r>
-      <w:r>
-        <w:rPr>
-          <w:b/>
-          <w:bCs/>
-        </w:rPr>
-        <w:t>765</w:t>
-      </w:r>
-      <w:r>
+          <w:sz w:val="22"/>
+          <w:szCs w:val="22"/>
+        </w:rPr>
+        <w:t>Addendum: Form I-765</w:t>
+      </w:r>
+      <w:r>
+        <w:rPr>
+          <w:sz w:val="22"/>
+          <w:szCs w:val="22"/>
+        </w:rPr>
         <w:br/>
-      </w:r>
-      <w:r>
         <w:t>Order of Supervision</w:t>
       </w:r>
     </w:p>
-    <w:p/>
     <w:p>
-      <w:r>
+      <w:pPr>
+        <w:spacing w:after="0"/>
+        <w:rPr>
+          <w:sz w:val="22"/>
+          <w:szCs w:val="22"/>
+        </w:rPr>
+      </w:pPr>
+      <w:r>
+        <w:rPr>
+          <w:sz w:val="22"/>
+          <w:szCs w:val="22"/>
+        </w:rPr>
+        <w:t>{%p if users[</w:t>
+      </w:r>
+      <w:proofErr w:type="spellStart"/>
+      <w:r>
+        <w:rPr>
+          <w:sz w:val="22"/>
+          <w:szCs w:val="22"/>
+        </w:rPr>
+        <w:t>i</w:t>
+      </w:r>
+      <w:proofErr w:type="spellEnd"/>
+      <w:r>
+        <w:rPr>
+          <w:sz w:val="22"/>
+          <w:szCs w:val="22"/>
+        </w:rPr>
+        <w:t>].</w:t>
+      </w:r>
+      <w:r>
+        <w:t xml:space="preserve"> </w:t>
+      </w:r>
+      <w:proofErr w:type="spellStart"/>
+      <w:r>
+        <w:rPr>
+          <w:sz w:val="22"/>
+          <w:szCs w:val="22"/>
+        </w:rPr>
+        <w:t>eligibility_category</w:t>
+      </w:r>
+      <w:proofErr w:type="spellEnd"/>
+      <w:r>
+        <w:rPr>
+          <w:sz w:val="22"/>
+          <w:szCs w:val="22"/>
+        </w:rPr>
+        <w:t xml:space="preserve"> == “</w:t>
+      </w:r>
+      <w:proofErr w:type="spellStart"/>
+      <w:r>
+        <w:rPr>
+          <w:sz w:val="22"/>
+          <w:szCs w:val="22"/>
+        </w:rPr>
+        <w:t>ead_supervision</w:t>
+      </w:r>
+      <w:proofErr w:type="spellEnd"/>
+      <w:r>
+        <w:rPr>
+          <w:sz w:val="22"/>
+          <w:szCs w:val="22"/>
+        </w:rPr>
+        <w:t xml:space="preserve">” </w:t>
+      </w:r>
+      <w:r>
+        <w:rPr>
+          <w:sz w:val="22"/>
+          <w:szCs w:val="22"/>
+        </w:rPr>
+        <w:t>%}</w:t>
+      </w:r>
+    </w:p>
+    <w:p>
+      <w:pPr>
+        <w:rPr>
+          <w:sz w:val="22"/>
+          <w:szCs w:val="22"/>
+        </w:rPr>
+      </w:pPr>
+    </w:p>
+    <w:p>
+      <w:pPr>
+        <w:rPr>
+          <w:sz w:val="22"/>
+          <w:szCs w:val="22"/>
+        </w:rPr>
+      </w:pPr>
+      <w:r>
+        <w:rPr>
+          <w:sz w:val="22"/>
+          <w:szCs w:val="22"/>
+        </w:rPr>
         <w:t xml:space="preserve">A#: </w:t>
       </w:r>
       <w:r>
+        <w:rPr>
+          <w:sz w:val="22"/>
+          <w:szCs w:val="22"/>
+        </w:rPr>
         <w:t>{</w:t>
       </w:r>
       <w:proofErr w:type="gramStart"/>
       <w:r>
-        <w:t xml:space="preserve">{ </w:t>
-      </w:r>
-      <w:r>
-        <w:t>users</w:t>
+        <w:rPr>
+          <w:sz w:val="22"/>
+          <w:szCs w:val="22"/>
+        </w:rPr>
+        <w:t>{ users</w:t>
       </w:r>
       <w:proofErr w:type="gramEnd"/>
       <w:r>
+        <w:rPr>
+          <w:sz w:val="22"/>
+          <w:szCs w:val="22"/>
+        </w:rPr>
         <w:t>[</w:t>
       </w:r>
       <w:proofErr w:type="spellStart"/>
       <w:r>
+        <w:rPr>
+          <w:sz w:val="22"/>
+          <w:szCs w:val="22"/>
+        </w:rPr>
         <w:t>i</w:t>
       </w:r>
       <w:proofErr w:type="spellEnd"/>
       <w:r>
+        <w:rPr>
+          <w:sz w:val="22"/>
+          <w:szCs w:val="22"/>
+        </w:rPr>
         <w:t>].</w:t>
       </w:r>
       <w:proofErr w:type="spellStart"/>
       <w:r>
+        <w:rPr>
+          <w:sz w:val="22"/>
+          <w:szCs w:val="22"/>
+        </w:rPr>
         <w:t>a_number</w:t>
       </w:r>
       <w:proofErr w:type="spellEnd"/>
       <w:r>
+        <w:rPr>
+          <w:sz w:val="22"/>
+          <w:szCs w:val="22"/>
+        </w:rPr>
         <w:t xml:space="preserve"> }}</w:t>
       </w:r>
     </w:p>
-    <w:p/>
     <w:p>
-      <w:r>
+      <w:pPr>
+        <w:rPr>
+          <w:sz w:val="22"/>
+          <w:szCs w:val="22"/>
+        </w:rPr>
+      </w:pPr>
+    </w:p>
+    <w:p>
+      <w:pPr>
+        <w:rPr>
+          <w:sz w:val="22"/>
+          <w:szCs w:val="22"/>
+        </w:rPr>
+      </w:pPr>
+      <w:r>
+        <w:rPr>
+          <w:sz w:val="22"/>
+          <w:szCs w:val="22"/>
+        </w:rPr>
         <w:t>Statement of Economic Necessity</w:t>
       </w:r>
     </w:p>
@@ -73,33 +209,69 @@
           <w:ilvl w:val="0"/>
           <w:numId w:val="1"/>
         </w:numPr>
-      </w:pPr>
-      <w:r>
+        <w:rPr>
+          <w:sz w:val="22"/>
+          <w:szCs w:val="22"/>
+        </w:rPr>
+      </w:pPr>
+      <w:r>
+        <w:rPr>
+          <w:sz w:val="22"/>
+          <w:szCs w:val="22"/>
+        </w:rPr>
         <w:t>My name is</w:t>
       </w:r>
       <w:r>
+        <w:rPr>
+          <w:sz w:val="22"/>
+          <w:szCs w:val="22"/>
+        </w:rPr>
         <w:t xml:space="preserve"> {</w:t>
       </w:r>
       <w:proofErr w:type="gramStart"/>
       <w:r>
+        <w:rPr>
+          <w:sz w:val="22"/>
+          <w:szCs w:val="22"/>
+        </w:rPr>
         <w:t>{ users</w:t>
       </w:r>
       <w:proofErr w:type="gramEnd"/>
       <w:r>
+        <w:rPr>
+          <w:sz w:val="22"/>
+          <w:szCs w:val="22"/>
+        </w:rPr>
         <w:t>[</w:t>
       </w:r>
       <w:proofErr w:type="spellStart"/>
       <w:r>
+        <w:rPr>
+          <w:sz w:val="22"/>
+          <w:szCs w:val="22"/>
+        </w:rPr>
         <w:t>i</w:t>
       </w:r>
       <w:proofErr w:type="spellEnd"/>
       <w:r>
+        <w:rPr>
+          <w:sz w:val="22"/>
+          <w:szCs w:val="22"/>
+        </w:rPr>
         <w:t>]</w:t>
       </w:r>
       <w:r>
+        <w:rPr>
+          <w:sz w:val="22"/>
+          <w:szCs w:val="22"/>
+        </w:rPr>
         <w:t xml:space="preserve"> }}</w:t>
       </w:r>
       <w:r>
+        <w:rPr>
+          <w:sz w:val="22"/>
+          <w:szCs w:val="22"/>
+        </w:rPr>
         <w:t>.</w:t>
       </w:r>
     </w:p>
@@ -110,41 +282,78 @@
           <w:ilvl w:val="0"/>
           <w:numId w:val="1"/>
         </w:numPr>
-      </w:pPr>
-      <w:r>
+        <w:rPr>
+          <w:sz w:val="22"/>
+          <w:szCs w:val="22"/>
+        </w:rPr>
+      </w:pPr>
+      <w:r>
+        <w:rPr>
+          <w:sz w:val="22"/>
+          <w:szCs w:val="22"/>
+        </w:rPr>
         <w:t>I was born in</w:t>
       </w:r>
       <w:r>
+        <w:rPr>
+          <w:sz w:val="22"/>
+          <w:szCs w:val="22"/>
+        </w:rPr>
         <w:t xml:space="preserve"> {</w:t>
       </w:r>
       <w:proofErr w:type="gramStart"/>
       <w:r>
-        <w:t xml:space="preserve">{ </w:t>
-      </w:r>
-      <w:r>
-        <w:t>users</w:t>
+        <w:rPr>
+          <w:sz w:val="22"/>
+          <w:szCs w:val="22"/>
+        </w:rPr>
+        <w:t>{ users</w:t>
       </w:r>
       <w:proofErr w:type="gramEnd"/>
       <w:r>
+        <w:rPr>
+          <w:sz w:val="22"/>
+          <w:szCs w:val="22"/>
+        </w:rPr>
         <w:t>[</w:t>
       </w:r>
       <w:proofErr w:type="spellStart"/>
       <w:r>
+        <w:rPr>
+          <w:sz w:val="22"/>
+          <w:szCs w:val="22"/>
+        </w:rPr>
         <w:t>i</w:t>
       </w:r>
       <w:proofErr w:type="spellEnd"/>
       <w:r>
+        <w:rPr>
+          <w:sz w:val="22"/>
+          <w:szCs w:val="22"/>
+        </w:rPr>
         <w:t>].</w:t>
       </w:r>
       <w:proofErr w:type="spellStart"/>
       <w:r>
+        <w:rPr>
+          <w:sz w:val="22"/>
+          <w:szCs w:val="22"/>
+        </w:rPr>
         <w:t>country_of_birth</w:t>
       </w:r>
       <w:proofErr w:type="spellEnd"/>
       <w:r>
+        <w:rPr>
+          <w:sz w:val="22"/>
+          <w:szCs w:val="22"/>
+        </w:rPr>
         <w:t xml:space="preserve"> }}</w:t>
       </w:r>
       <w:r>
+        <w:rPr>
+          <w:sz w:val="22"/>
+          <w:szCs w:val="22"/>
+        </w:rPr>
         <w:t>.</w:t>
       </w:r>
     </w:p>
@@ -155,66 +364,124 @@
           <w:ilvl w:val="0"/>
           <w:numId w:val="1"/>
         </w:numPr>
-      </w:pPr>
-      <w:r>
+        <w:rPr>
+          <w:sz w:val="22"/>
+          <w:szCs w:val="22"/>
+        </w:rPr>
+      </w:pPr>
+      <w:r>
+        <w:rPr>
+          <w:sz w:val="22"/>
+          <w:szCs w:val="22"/>
+        </w:rPr>
         <w:t>I entered the United States on or about</w:t>
       </w:r>
       <w:r>
+        <w:rPr>
+          <w:sz w:val="22"/>
+          <w:szCs w:val="22"/>
+        </w:rPr>
         <w:t xml:space="preserve"> {</w:t>
       </w:r>
       <w:proofErr w:type="gramStart"/>
       <w:r>
-        <w:t xml:space="preserve">{ </w:t>
-      </w:r>
-      <w:r>
-        <w:t>users</w:t>
+        <w:rPr>
+          <w:sz w:val="22"/>
+          <w:szCs w:val="22"/>
+        </w:rPr>
+        <w:t>{ users</w:t>
       </w:r>
       <w:proofErr w:type="gramEnd"/>
       <w:r>
+        <w:rPr>
+          <w:sz w:val="22"/>
+          <w:szCs w:val="22"/>
+        </w:rPr>
         <w:t>[</w:t>
       </w:r>
       <w:proofErr w:type="spellStart"/>
       <w:r>
+        <w:rPr>
+          <w:sz w:val="22"/>
+          <w:szCs w:val="22"/>
+        </w:rPr>
         <w:t>i</w:t>
       </w:r>
       <w:proofErr w:type="spellEnd"/>
       <w:r>
+        <w:rPr>
+          <w:sz w:val="22"/>
+          <w:szCs w:val="22"/>
+        </w:rPr>
         <w:t>].</w:t>
       </w:r>
       <w:proofErr w:type="spellStart"/>
       <w:r>
+        <w:rPr>
+          <w:sz w:val="22"/>
+          <w:szCs w:val="22"/>
+        </w:rPr>
         <w:t>date_of_last_entry</w:t>
       </w:r>
       <w:r>
+        <w:rPr>
+          <w:sz w:val="22"/>
+          <w:szCs w:val="22"/>
+        </w:rPr>
         <w:t>.format</w:t>
       </w:r>
       <w:proofErr w:type="spellEnd"/>
       <w:r>
+        <w:rPr>
+          <w:sz w:val="22"/>
+          <w:szCs w:val="22"/>
+        </w:rPr>
         <w:t>(‘MM/</w:t>
       </w:r>
       <w:proofErr w:type="spellStart"/>
       <w:r>
+        <w:rPr>
+          <w:sz w:val="22"/>
+          <w:szCs w:val="22"/>
+        </w:rPr>
         <w:t>dd</w:t>
       </w:r>
       <w:proofErr w:type="spellEnd"/>
       <w:r>
+        <w:rPr>
+          <w:sz w:val="22"/>
+          <w:szCs w:val="22"/>
+        </w:rPr>
         <w:t>/</w:t>
       </w:r>
       <w:proofErr w:type="spellStart"/>
       <w:r>
+        <w:rPr>
+          <w:sz w:val="22"/>
+          <w:szCs w:val="22"/>
+        </w:rPr>
         <w:t>yyyy</w:t>
       </w:r>
       <w:proofErr w:type="spellEnd"/>
       <w:r>
+        <w:rPr>
+          <w:sz w:val="22"/>
+          <w:szCs w:val="22"/>
+        </w:rPr>
         <w:t>’)</w:t>
       </w:r>
       <w:r>
-        <w:t xml:space="preserve"> </w:t>
-      </w:r>
-      <w:r>
-        <w:t>}}</w:t>
-      </w:r>
-      <w:r>
+        <w:rPr>
+          <w:sz w:val="22"/>
+          <w:szCs w:val="22"/>
+        </w:rPr>
+        <w:t xml:space="preserve"> }}</w:t>
+      </w:r>
+      <w:r>
+        <w:rPr>
+          <w:sz w:val="22"/>
+          <w:szCs w:val="22"/>
+        </w:rPr>
         <w:t>.</w:t>
       </w:r>
     </w:p>
@@ -222,24 +489,48 @@
       <w:pPr>
         <w:spacing w:after="0"/>
         <w:ind w:left="360"/>
-      </w:pPr>
-      <w:r>
+        <w:rPr>
+          <w:sz w:val="22"/>
+          <w:szCs w:val="22"/>
+        </w:rPr>
+      </w:pPr>
+      <w:r>
+        <w:rPr>
+          <w:sz w:val="22"/>
+          <w:szCs w:val="22"/>
+        </w:rPr>
         <w:t>{%p if users[</w:t>
       </w:r>
       <w:proofErr w:type="spellStart"/>
       <w:r>
+        <w:rPr>
+          <w:sz w:val="22"/>
+          <w:szCs w:val="22"/>
+        </w:rPr>
         <w:t>i</w:t>
       </w:r>
       <w:proofErr w:type="spellEnd"/>
       <w:r>
+        <w:rPr>
+          <w:sz w:val="22"/>
+          <w:szCs w:val="22"/>
+        </w:rPr>
         <w:t>].</w:t>
       </w:r>
       <w:proofErr w:type="spellStart"/>
       <w:r>
+        <w:rPr>
+          <w:sz w:val="22"/>
+          <w:szCs w:val="22"/>
+        </w:rPr>
         <w:t>in_removal_proceedings</w:t>
       </w:r>
       <w:proofErr w:type="spellEnd"/>
       <w:r>
+        <w:rPr>
+          <w:sz w:val="22"/>
+          <w:szCs w:val="22"/>
+        </w:rPr>
         <w:t xml:space="preserve"> %}</w:t>
       </w:r>
     </w:p>
@@ -251,63 +542,124 @@
           <w:numId w:val="1"/>
         </w:numPr>
         <w:spacing w:after="0"/>
-      </w:pPr>
-      <w:r>
+        <w:rPr>
+          <w:sz w:val="22"/>
+          <w:szCs w:val="22"/>
+        </w:rPr>
+      </w:pPr>
+      <w:r>
+        <w:rPr>
+          <w:sz w:val="22"/>
+          <w:szCs w:val="22"/>
+        </w:rPr>
         <w:t xml:space="preserve">I was ordered removed on </w:t>
       </w:r>
       <w:r>
+        <w:rPr>
+          <w:sz w:val="22"/>
+          <w:szCs w:val="22"/>
+        </w:rPr>
         <w:t>{</w:t>
       </w:r>
       <w:proofErr w:type="gramStart"/>
       <w:r>
-        <w:t xml:space="preserve">{ </w:t>
-      </w:r>
-      <w:r>
-        <w:t>users</w:t>
+        <w:rPr>
+          <w:sz w:val="22"/>
+          <w:szCs w:val="22"/>
+        </w:rPr>
+        <w:t>{ users</w:t>
       </w:r>
       <w:proofErr w:type="gramEnd"/>
       <w:r>
+        <w:rPr>
+          <w:sz w:val="22"/>
+          <w:szCs w:val="22"/>
+        </w:rPr>
         <w:t>[</w:t>
       </w:r>
       <w:proofErr w:type="spellStart"/>
       <w:r>
+        <w:rPr>
+          <w:sz w:val="22"/>
+          <w:szCs w:val="22"/>
+        </w:rPr>
         <w:t>i</w:t>
       </w:r>
       <w:proofErr w:type="spellEnd"/>
       <w:r>
+        <w:rPr>
+          <w:sz w:val="22"/>
+          <w:szCs w:val="22"/>
+        </w:rPr>
         <w:t>].</w:t>
       </w:r>
       <w:proofErr w:type="spellStart"/>
       <w:r>
+        <w:rPr>
+          <w:sz w:val="22"/>
+          <w:szCs w:val="22"/>
+        </w:rPr>
         <w:t>date_removal_proceedings_began</w:t>
       </w:r>
       <w:r>
+        <w:rPr>
+          <w:sz w:val="22"/>
+          <w:szCs w:val="22"/>
+        </w:rPr>
         <w:t>.format</w:t>
       </w:r>
       <w:proofErr w:type="spellEnd"/>
       <w:r>
+        <w:rPr>
+          <w:sz w:val="22"/>
+          <w:szCs w:val="22"/>
+        </w:rPr>
         <w:t>(‘MM/</w:t>
       </w:r>
       <w:proofErr w:type="spellStart"/>
       <w:r>
+        <w:rPr>
+          <w:sz w:val="22"/>
+          <w:szCs w:val="22"/>
+        </w:rPr>
         <w:t>dd</w:t>
       </w:r>
       <w:proofErr w:type="spellEnd"/>
       <w:r>
+        <w:rPr>
+          <w:sz w:val="22"/>
+          <w:szCs w:val="22"/>
+        </w:rPr>
         <w:t>/</w:t>
       </w:r>
       <w:proofErr w:type="spellStart"/>
       <w:r>
+        <w:rPr>
+          <w:sz w:val="22"/>
+          <w:szCs w:val="22"/>
+        </w:rPr>
         <w:t>yyyy</w:t>
       </w:r>
       <w:proofErr w:type="spellEnd"/>
       <w:r>
+        <w:rPr>
+          <w:sz w:val="22"/>
+          <w:szCs w:val="22"/>
+        </w:rPr>
         <w:t>’)</w:t>
       </w:r>
       <w:r>
+        <w:rPr>
+          <w:sz w:val="22"/>
+          <w:szCs w:val="22"/>
+        </w:rPr>
         <w:t xml:space="preserve"> }}</w:t>
       </w:r>
       <w:r>
+        <w:rPr>
+          <w:sz w:val="22"/>
+          <w:szCs w:val="22"/>
+        </w:rPr>
         <w:t xml:space="preserve"> (see also attached IJ’s Order of Removal).</w:t>
       </w:r>
     </w:p>
@@ -315,16 +667,32 @@
       <w:pPr>
         <w:spacing w:after="0"/>
         <w:ind w:left="360"/>
-      </w:pPr>
-      <w:r>
+        <w:rPr>
+          <w:sz w:val="22"/>
+          <w:szCs w:val="22"/>
+        </w:rPr>
+      </w:pPr>
+      <w:r>
+        <w:rPr>
+          <w:sz w:val="22"/>
+          <w:szCs w:val="22"/>
+        </w:rPr>
         <w:t xml:space="preserve">{%p </w:t>
       </w:r>
       <w:proofErr w:type="spellStart"/>
       <w:r>
+        <w:rPr>
+          <w:sz w:val="22"/>
+          <w:szCs w:val="22"/>
+        </w:rPr>
         <w:t>endif</w:t>
       </w:r>
       <w:proofErr w:type="spellEnd"/>
       <w:r>
+        <w:rPr>
+          <w:sz w:val="22"/>
+          <w:szCs w:val="22"/>
+        </w:rPr>
         <w:t xml:space="preserve"> %}</w:t>
       </w:r>
     </w:p>
@@ -332,27 +700,48 @@
       <w:pPr>
         <w:spacing w:after="0"/>
         <w:ind w:left="360"/>
-      </w:pPr>
-      <w:r>
-        <w:t xml:space="preserve">{%p if </w:t>
-      </w:r>
-      <w:r>
-        <w:t>users[</w:t>
-      </w:r>
-      <w:proofErr w:type="spellStart"/>
-      <w:r>
+        <w:rPr>
+          <w:sz w:val="22"/>
+          <w:szCs w:val="22"/>
+        </w:rPr>
+      </w:pPr>
+      <w:r>
+        <w:rPr>
+          <w:sz w:val="22"/>
+          <w:szCs w:val="22"/>
+        </w:rPr>
+        <w:t>{%p if users[</w:t>
+      </w:r>
+      <w:proofErr w:type="spellStart"/>
+      <w:r>
+        <w:rPr>
+          <w:sz w:val="22"/>
+          <w:szCs w:val="22"/>
+        </w:rPr>
         <w:t>i</w:t>
       </w:r>
       <w:proofErr w:type="spellEnd"/>
       <w:r>
+        <w:rPr>
+          <w:sz w:val="22"/>
+          <w:szCs w:val="22"/>
+        </w:rPr>
         <w:t>].</w:t>
       </w:r>
       <w:proofErr w:type="spellStart"/>
       <w:r>
+        <w:rPr>
+          <w:sz w:val="22"/>
+          <w:szCs w:val="22"/>
+        </w:rPr>
         <w:t>order_of_supervision</w:t>
       </w:r>
       <w:proofErr w:type="spellEnd"/>
       <w:r>
+        <w:rPr>
+          <w:sz w:val="22"/>
+          <w:szCs w:val="22"/>
+        </w:rPr>
         <w:t xml:space="preserve"> %}</w:t>
       </w:r>
     </w:p>
@@ -364,8 +753,16 @@
           <w:numId w:val="1"/>
         </w:numPr>
         <w:spacing w:after="0"/>
-      </w:pPr>
-      <w:r>
+        <w:rPr>
+          <w:sz w:val="22"/>
+          <w:szCs w:val="22"/>
+        </w:rPr>
+      </w:pPr>
+      <w:r>
+        <w:rPr>
+          <w:sz w:val="22"/>
+          <w:szCs w:val="22"/>
+        </w:rPr>
         <w:t>I am also attaching Form I-220B, Order of Supervision.</w:t>
       </w:r>
     </w:p>
@@ -373,209 +770,537 @@
       <w:pPr>
         <w:spacing w:after="0"/>
         <w:ind w:left="360"/>
-      </w:pPr>
-      <w:r>
+        <w:rPr>
+          <w:sz w:val="22"/>
+          <w:szCs w:val="22"/>
+        </w:rPr>
+      </w:pPr>
+      <w:r>
+        <w:rPr>
+          <w:sz w:val="22"/>
+          <w:szCs w:val="22"/>
+        </w:rPr>
         <w:t xml:space="preserve">{%p </w:t>
       </w:r>
       <w:proofErr w:type="spellStart"/>
       <w:r>
+        <w:rPr>
+          <w:sz w:val="22"/>
+          <w:szCs w:val="22"/>
+        </w:rPr>
         <w:t>endif</w:t>
       </w:r>
       <w:proofErr w:type="spellEnd"/>
       <w:r>
+        <w:rPr>
+          <w:sz w:val="22"/>
+          <w:szCs w:val="22"/>
+        </w:rPr>
         <w:t xml:space="preserve"> %}</w:t>
       </w:r>
     </w:p>
     <w:p>
       <w:pPr>
         <w:spacing w:after="0"/>
+        <w:rPr>
+          <w:sz w:val="22"/>
+          <w:szCs w:val="22"/>
+        </w:rPr>
       </w:pPr>
     </w:p>
     <w:p>
       <w:pPr>
         <w:spacing w:after="0"/>
-      </w:pPr>
-      <w:r>
-        <w:t xml:space="preserve">I </w:t>
-      </w:r>
-      <w:r>
-        <w:t>currently res</w:t>
-      </w:r>
-      <w:r>
+        <w:rPr>
+          <w:sz w:val="22"/>
+          <w:szCs w:val="22"/>
+        </w:rPr>
+      </w:pPr>
+      <w:r>
+        <w:rPr>
+          <w:sz w:val="22"/>
+          <w:szCs w:val="22"/>
+        </w:rPr>
+        <w:t>I currently res</w:t>
+      </w:r>
+      <w:r>
+        <w:rPr>
+          <w:sz w:val="22"/>
+          <w:szCs w:val="22"/>
+        </w:rPr>
         <w:t xml:space="preserve">ide in </w:t>
       </w:r>
       <w:r>
+        <w:rPr>
+          <w:sz w:val="22"/>
+          <w:szCs w:val="22"/>
+        </w:rPr>
         <w:t>{{ users[</w:t>
       </w:r>
       <w:proofErr w:type="spellStart"/>
       <w:r>
+        <w:rPr>
+          <w:sz w:val="22"/>
+          <w:szCs w:val="22"/>
+        </w:rPr>
         <w:t>i</w:t>
       </w:r>
       <w:proofErr w:type="spellEnd"/>
       <w:r>
+        <w:rPr>
+          <w:sz w:val="22"/>
+          <w:szCs w:val="22"/>
+        </w:rPr>
         <w:t>].</w:t>
       </w:r>
       <w:proofErr w:type="spellStart"/>
       <w:r>
+        <w:rPr>
+          <w:sz w:val="22"/>
+          <w:szCs w:val="22"/>
+        </w:rPr>
         <w:t>address.city</w:t>
       </w:r>
       <w:proofErr w:type="spellEnd"/>
       <w:r>
+        <w:rPr>
+          <w:sz w:val="22"/>
+          <w:szCs w:val="22"/>
+        </w:rPr>
         <w:t xml:space="preserve"> }}, {{ users[</w:t>
       </w:r>
       <w:proofErr w:type="spellStart"/>
       <w:r>
+        <w:rPr>
+          <w:sz w:val="22"/>
+          <w:szCs w:val="22"/>
+        </w:rPr>
         <w:t>i</w:t>
       </w:r>
       <w:proofErr w:type="spellEnd"/>
       <w:r>
+        <w:rPr>
+          <w:sz w:val="22"/>
+          <w:szCs w:val="22"/>
+        </w:rPr>
         <w:t>].</w:t>
       </w:r>
       <w:proofErr w:type="spellStart"/>
       <w:r>
+        <w:rPr>
+          <w:sz w:val="22"/>
+          <w:szCs w:val="22"/>
+        </w:rPr>
         <w:t>address.state</w:t>
       </w:r>
       <w:proofErr w:type="spellEnd"/>
       <w:r>
+        <w:rPr>
+          <w:sz w:val="22"/>
+          <w:szCs w:val="22"/>
+        </w:rPr>
         <w:t xml:space="preserve"> }}</w:t>
       </w:r>
       <w:r>
+        <w:rPr>
+          <w:sz w:val="22"/>
+          <w:szCs w:val="22"/>
+        </w:rPr>
         <w:t xml:space="preserve">{% if </w:t>
       </w:r>
       <w:proofErr w:type="spellStart"/>
       <w:r>
+        <w:rPr>
+          <w:sz w:val="22"/>
+          <w:szCs w:val="22"/>
+        </w:rPr>
         <w:t>users.number_gathered</w:t>
       </w:r>
       <w:proofErr w:type="spellEnd"/>
       <w:r>
+        <w:rPr>
+          <w:sz w:val="22"/>
+          <w:szCs w:val="22"/>
+        </w:rPr>
         <w:t>() &gt; 1 %} with my</w:t>
       </w:r>
       <w:r>
+        <w:rPr>
+          <w:sz w:val="22"/>
+          <w:szCs w:val="22"/>
+        </w:rPr>
         <w:t xml:space="preserve"> family</w:t>
       </w:r>
       <w:r>
+        <w:rPr>
+          <w:sz w:val="22"/>
+          <w:szCs w:val="22"/>
+        </w:rPr>
         <w:t>:</w:t>
       </w:r>
       <w:r>
+        <w:rPr>
+          <w:sz w:val="22"/>
+          <w:szCs w:val="22"/>
+        </w:rPr>
         <w:t xml:space="preserve"> </w:t>
+      </w:r>
+      <w:r>
+        <w:rPr>
+          <w:sz w:val="22"/>
+          <w:szCs w:val="22"/>
+        </w:rPr>
+        <w:t>{{</w:t>
+      </w:r>
+      <w:r>
+        <w:rPr>
+          <w:sz w:val="22"/>
+          <w:szCs w:val="22"/>
+        </w:rPr>
+        <w:t>comma_and_list(users</w:t>
+      </w:r>
+      <w:r>
+        <w:rPr>
+          <w:sz w:val="22"/>
+          <w:szCs w:val="22"/>
+        </w:rPr>
+        <w:t>|rejectattr(“order_of_supervision”,”equalto”,True</w:t>
+      </w:r>
+      <w:r>
+        <w:rPr>
+          <w:sz w:val="22"/>
+          <w:szCs w:val="22"/>
+        </w:rPr>
+        <w:t>)</w:t>
+      </w:r>
+      <w:r>
+        <w:rPr>
+          <w:sz w:val="22"/>
+          <w:szCs w:val="22"/>
+        </w:rPr>
+        <w:t>)</w:t>
+      </w:r>
+      <w:r>
+        <w:rPr>
+          <w:sz w:val="22"/>
+          <w:szCs w:val="22"/>
+        </w:rPr>
+        <w:t>}}</w:t>
+      </w:r>
+      <w:r>
+        <w:rPr>
+          <w:sz w:val="22"/>
+          <w:szCs w:val="22"/>
+        </w:rPr>
+        <w:t xml:space="preserve">{% </w:t>
+      </w:r>
+      <w:proofErr w:type="spellStart"/>
+      <w:r>
+        <w:rPr>
+          <w:sz w:val="22"/>
+          <w:szCs w:val="22"/>
+        </w:rPr>
+        <w:t>endif</w:t>
+      </w:r>
+      <w:proofErr w:type="spellEnd"/>
+      <w:r>
+        <w:rPr>
+          <w:sz w:val="22"/>
+          <w:szCs w:val="22"/>
+        </w:rPr>
+        <w:t xml:space="preserve"> %}</w:t>
+      </w:r>
+      <w:r>
+        <w:rPr>
+          <w:sz w:val="22"/>
+          <w:szCs w:val="22"/>
+        </w:rPr>
+        <w:t>.</w:t>
+      </w:r>
+      <w:r>
+        <w:rPr>
+          <w:sz w:val="22"/>
+          <w:szCs w:val="22"/>
+        </w:rPr>
+        <w:t xml:space="preserve"> </w:t>
+      </w:r>
+    </w:p>
+    <w:p>
+      <w:pPr>
+        <w:spacing w:after="0"/>
+        <w:rPr>
+          <w:sz w:val="22"/>
+          <w:szCs w:val="22"/>
+        </w:rPr>
+      </w:pPr>
+    </w:p>
+    <w:p>
+      <w:pPr>
+        <w:spacing w:after="0"/>
+        <w:rPr>
+          <w:sz w:val="22"/>
+          <w:szCs w:val="22"/>
+        </w:rPr>
+      </w:pPr>
+      <w:r>
+        <w:rPr>
+          <w:sz w:val="22"/>
+          <w:szCs w:val="22"/>
+        </w:rPr>
+        <w:t>In order</w:t>
+      </w:r>
+      <w:r>
+        <w:rPr>
+          <w:sz w:val="22"/>
+          <w:szCs w:val="22"/>
+        </w:rPr>
+        <w:t xml:space="preserve"> to keep my family together</w:t>
+      </w:r>
+      <w:r>
+        <w:rPr>
+          <w:sz w:val="22"/>
+          <w:szCs w:val="22"/>
+        </w:rPr>
+        <w:t>,</w:t>
+      </w:r>
+      <w:r>
+        <w:rPr>
+          <w:sz w:val="22"/>
+          <w:szCs w:val="22"/>
+        </w:rPr>
+        <w:t xml:space="preserve"> I need to be able to work while I am here in the United States</w:t>
+      </w:r>
+      <w:r>
+        <w:rPr>
+          <w:sz w:val="22"/>
+          <w:szCs w:val="22"/>
+        </w:rPr>
+        <w:t xml:space="preserve">. </w:t>
+      </w:r>
+      <w:r>
+        <w:rPr>
+          <w:sz w:val="22"/>
+          <w:szCs w:val="22"/>
+        </w:rPr>
+        <w:t xml:space="preserve">Given the current violence and economic instability </w:t>
+      </w:r>
+      <w:r>
+        <w:rPr>
+          <w:sz w:val="22"/>
+          <w:szCs w:val="22"/>
+        </w:rPr>
+        <w:t>in</w:t>
+      </w:r>
+      <w:r>
+        <w:rPr>
+          <w:sz w:val="22"/>
+          <w:szCs w:val="22"/>
+        </w:rPr>
+        <w:t xml:space="preserve"> {{ users[</w:t>
+      </w:r>
+      <w:proofErr w:type="spellStart"/>
+      <w:r>
+        <w:rPr>
+          <w:sz w:val="22"/>
+          <w:szCs w:val="22"/>
+        </w:rPr>
+        <w:t>i</w:t>
+      </w:r>
+      <w:proofErr w:type="spellEnd"/>
+      <w:r>
+        <w:rPr>
+          <w:sz w:val="22"/>
+          <w:szCs w:val="22"/>
+        </w:rPr>
+        <w:t>].</w:t>
+      </w:r>
+      <w:proofErr w:type="spellStart"/>
+      <w:r>
+        <w:rPr>
+          <w:sz w:val="22"/>
+          <w:szCs w:val="22"/>
+        </w:rPr>
+        <w:t>last_country_of_residence</w:t>
+      </w:r>
+      <w:proofErr w:type="spellEnd"/>
+      <w:r>
+        <w:rPr>
+          <w:sz w:val="22"/>
+          <w:szCs w:val="22"/>
+        </w:rPr>
+        <w:t xml:space="preserve"> }}</w:t>
+      </w:r>
+      <w:r>
+        <w:rPr>
+          <w:sz w:val="22"/>
+          <w:szCs w:val="22"/>
+        </w:rPr>
+        <w:t>,</w:t>
+      </w:r>
+      <w:r>
+        <w:rPr>
+          <w:sz w:val="22"/>
+          <w:szCs w:val="22"/>
+        </w:rPr>
+        <w:t xml:space="preserve"> I seek to raise my family in a place where we will all be safe and have access to work, education, and basic necessities for life. I hope you will agree that protecting people like </w:t>
+      </w:r>
+      <w:r>
+        <w:rPr>
+          <w:sz w:val="22"/>
+          <w:szCs w:val="22"/>
+        </w:rPr>
+        <w:t>my children and I</w:t>
+      </w:r>
+      <w:r>
+        <w:rPr>
+          <w:sz w:val="22"/>
+          <w:szCs w:val="22"/>
+        </w:rPr>
+        <w:t xml:space="preserve"> is in the best interest of the United States. I am grateful that the United States is a country</w:t>
       </w:r>
       <w:bookmarkStart w:id="0" w:name="_GoBack"/>
       <w:bookmarkEnd w:id="0"/>
       <w:r>
-        <w:t>{{</w:t>
-      </w:r>
-      <w:r>
-        <w:t>comma_and_list(users</w:t>
-      </w:r>
-      <w:r>
-        <w:t>|rejectattr(“</w:t>
-      </w:r>
-      <w:r>
-        <w:t>order_of_supervision</w:t>
-      </w:r>
-      <w:r>
-        <w:t>”,”equalto”,True</w:t>
-      </w:r>
-      <w:r>
-        <w:t>)</w:t>
-      </w:r>
-      <w:r>
-        <w:t>)</w:t>
-      </w:r>
-      <w:r>
-        <w:t>}}</w:t>
-      </w:r>
-      <w:r>
-        <w:t xml:space="preserve">{% </w:t>
-      </w:r>
-      <w:proofErr w:type="spellStart"/>
-      <w:r>
-        <w:t>endif</w:t>
-      </w:r>
-      <w:proofErr w:type="spellEnd"/>
-      <w:r>
-        <w:t xml:space="preserve"> %}</w:t>
-      </w:r>
-      <w:r>
-        <w:t>.</w:t>
-      </w:r>
-      <w:r>
-        <w:t xml:space="preserve"> </w:t>
+        <w:rPr>
+          <w:sz w:val="22"/>
+          <w:szCs w:val="22"/>
+        </w:rPr>
+        <w:t xml:space="preserve"> that protects those fleeing violence and other catastrophes and emphasizes the importance of keeping families together. </w:t>
       </w:r>
     </w:p>
     <w:p>
       <w:pPr>
         <w:spacing w:after="0"/>
+        <w:rPr>
+          <w:sz w:val="22"/>
+          <w:szCs w:val="22"/>
+        </w:rPr>
       </w:pPr>
     </w:p>
     <w:p>
       <w:pPr>
-        <w:spacing w:after="0"/>
-      </w:pPr>
-      <w:r>
-        <w:t>In order</w:t>
-      </w:r>
-      <w:r>
-        <w:t xml:space="preserve"> to keep my family together</w:t>
-      </w:r>
-      <w:r>
-        <w:t>,</w:t>
-      </w:r>
-      <w:r>
-        <w:t xml:space="preserve"> I need to be able to work while I am here in the United States</w:t>
-      </w:r>
-      <w:r>
-        <w:t xml:space="preserve">. </w:t>
-      </w:r>
-      <w:r>
-        <w:t xml:space="preserve">Given the current violence and economic instability </w:t>
-      </w:r>
-      <w:r>
-        <w:t>in</w:t>
-      </w:r>
-      <w:r>
-        <w:t xml:space="preserve"> {{ </w:t>
-      </w:r>
-      <w:r>
-        <w:t>users[</w:t>
-      </w:r>
-      <w:proofErr w:type="spellStart"/>
-      <w:r>
+        <w:rPr>
+          <w:sz w:val="22"/>
+          <w:szCs w:val="22"/>
+        </w:rPr>
+      </w:pPr>
+      <w:r>
+        <w:rPr>
+          <w:sz w:val="22"/>
+          <w:szCs w:val="22"/>
+        </w:rPr>
+        <w:t>{% if users[</w:t>
+      </w:r>
+      <w:proofErr w:type="spellStart"/>
+      <w:r>
+        <w:rPr>
+          <w:sz w:val="22"/>
+          <w:szCs w:val="22"/>
+        </w:rPr>
         <w:t>i</w:t>
       </w:r>
       <w:proofErr w:type="spellEnd"/>
       <w:r>
+        <w:rPr>
+          <w:sz w:val="22"/>
+          <w:szCs w:val="22"/>
+        </w:rPr>
         <w:t>].</w:t>
       </w:r>
       <w:proofErr w:type="spellStart"/>
       <w:r>
-        <w:t>last_country_of_residence</w:t>
-      </w:r>
-      <w:proofErr w:type="spellEnd"/>
-      <w:r>
-        <w:t xml:space="preserve"> }}</w:t>
-      </w:r>
-      <w:r>
-        <w:t>,</w:t>
-      </w:r>
-      <w:r>
-        <w:t xml:space="preserve"> I seek to raise my family in a place where we will all be safe and have access to work, education, and basic necessities for life. I hope you will agree that protecting people like </w:t>
-      </w:r>
-      <w:r>
-        <w:t>my children and I</w:t>
-      </w:r>
-      <w:r>
-        <w:t xml:space="preserve"> is in the best interest of the United States. I am grateful that the United States is a country that protects those fleeing violence and other catastrophes and emphasizes the importance of keeping families together. </w:t>
+        <w:rPr>
+          <w:sz w:val="22"/>
+          <w:szCs w:val="22"/>
+        </w:rPr>
+        <w:t>osup_documents.any_</w:t>
+      </w:r>
+      <w:proofErr w:type="gramStart"/>
+      <w:r>
+        <w:rPr>
+          <w:sz w:val="22"/>
+          <w:szCs w:val="22"/>
+        </w:rPr>
+        <w:t>true</w:t>
+      </w:r>
+      <w:proofErr w:type="spellEnd"/>
+      <w:r>
+        <w:rPr>
+          <w:sz w:val="22"/>
+          <w:szCs w:val="22"/>
+        </w:rPr>
+        <w:t>(</w:t>
+      </w:r>
+      <w:proofErr w:type="gramEnd"/>
+      <w:r>
+        <w:rPr>
+          <w:sz w:val="22"/>
+          <w:szCs w:val="22"/>
+        </w:rPr>
+        <w:t>) %}In support of my request for work authorization, I am also including:</w:t>
       </w:r>
     </w:p>
     <w:p>
       <w:pPr>
-        <w:spacing w:after="0"/>
-      </w:pPr>
-    </w:p>
-    <w:p>
-      <w:r>
-        <w:t>In support of my request for work authorization, I am also including:</w:t>
+        <w:rPr>
+          <w:sz w:val="22"/>
+          <w:szCs w:val="22"/>
+        </w:rPr>
+      </w:pPr>
+      <w:r>
+        <w:rPr>
+          <w:sz w:val="22"/>
+          <w:szCs w:val="22"/>
+        </w:rPr>
+        <w:t>{%p for item in users[</w:t>
+      </w:r>
+      <w:proofErr w:type="spellStart"/>
+      <w:r>
+        <w:rPr>
+          <w:sz w:val="22"/>
+          <w:szCs w:val="22"/>
+        </w:rPr>
+        <w:t>i</w:t>
+      </w:r>
+      <w:proofErr w:type="spellEnd"/>
+      <w:r>
+        <w:rPr>
+          <w:sz w:val="22"/>
+          <w:szCs w:val="22"/>
+        </w:rPr>
+        <w:t>].</w:t>
+      </w:r>
+      <w:proofErr w:type="spellStart"/>
+      <w:r>
+        <w:rPr>
+          <w:sz w:val="22"/>
+          <w:szCs w:val="22"/>
+        </w:rPr>
+        <w:t>osup_documents.true_</w:t>
+      </w:r>
+      <w:proofErr w:type="gramStart"/>
+      <w:r>
+        <w:rPr>
+          <w:sz w:val="22"/>
+          <w:szCs w:val="22"/>
+        </w:rPr>
+        <w:t>values</w:t>
+      </w:r>
+      <w:proofErr w:type="spellEnd"/>
+      <w:r>
+        <w:rPr>
+          <w:sz w:val="22"/>
+          <w:szCs w:val="22"/>
+        </w:rPr>
+        <w:t>(</w:t>
+      </w:r>
+      <w:proofErr w:type="gramEnd"/>
+      <w:r>
+        <w:rPr>
+          <w:sz w:val="22"/>
+          <w:szCs w:val="22"/>
+        </w:rPr>
+        <w:t>) %}</w:t>
       </w:r>
     </w:p>
     <w:p>
@@ -585,64 +1310,125 @@
           <w:ilvl w:val="0"/>
           <w:numId w:val="3"/>
         </w:numPr>
-      </w:pPr>
-      <w:r>
-        <w:t>Birth certificates/ID documents for my children</w:t>
+        <w:rPr>
+          <w:sz w:val="22"/>
+          <w:szCs w:val="22"/>
+        </w:rPr>
+      </w:pPr>
+      <w:r>
+        <w:rPr>
+          <w:sz w:val="22"/>
+          <w:szCs w:val="22"/>
+        </w:rPr>
+        <w:t>{{ item }}</w:t>
       </w:r>
     </w:p>
     <w:p>
       <w:pPr>
-        <w:pStyle w:val="ListParagraph"/>
-        <w:numPr>
-          <w:ilvl w:val="0"/>
-          <w:numId w:val="3"/>
-        </w:numPr>
-      </w:pPr>
-      <w:r>
-        <w:t>Marriage license</w:t>
+        <w:rPr>
+          <w:sz w:val="22"/>
+          <w:szCs w:val="22"/>
+        </w:rPr>
+      </w:pPr>
+      <w:r>
+        <w:rPr>
+          <w:sz w:val="22"/>
+          <w:szCs w:val="22"/>
+        </w:rPr>
+        <w:t xml:space="preserve">{%p </w:t>
+      </w:r>
+      <w:proofErr w:type="spellStart"/>
+      <w:r>
+        <w:rPr>
+          <w:sz w:val="22"/>
+          <w:szCs w:val="22"/>
+        </w:rPr>
+        <w:t>endfor</w:t>
+      </w:r>
+      <w:proofErr w:type="spellEnd"/>
+      <w:r>
+        <w:rPr>
+          <w:sz w:val="22"/>
+          <w:szCs w:val="22"/>
+        </w:rPr>
+        <w:t xml:space="preserve"> %}</w:t>
       </w:r>
     </w:p>
     <w:p>
       <w:pPr>
-        <w:pStyle w:val="ListParagraph"/>
-        <w:numPr>
-          <w:ilvl w:val="0"/>
-          <w:numId w:val="3"/>
-        </w:numPr>
-      </w:pPr>
-      <w:r>
-        <w:t>Shelter Letter</w:t>
+        <w:rPr>
+          <w:sz w:val="22"/>
+          <w:szCs w:val="22"/>
+        </w:rPr>
+      </w:pPr>
+      <w:r>
+        <w:rPr>
+          <w:sz w:val="22"/>
+          <w:szCs w:val="22"/>
+        </w:rPr>
+        <w:t xml:space="preserve">{% </w:t>
+      </w:r>
+      <w:proofErr w:type="spellStart"/>
+      <w:r>
+        <w:rPr>
+          <w:sz w:val="22"/>
+          <w:szCs w:val="22"/>
+        </w:rPr>
+        <w:t>endif</w:t>
+      </w:r>
+      <w:proofErr w:type="spellEnd"/>
+      <w:r>
+        <w:rPr>
+          <w:sz w:val="22"/>
+          <w:szCs w:val="22"/>
+        </w:rPr>
+        <w:t xml:space="preserve"> %}</w:t>
       </w:r>
     </w:p>
     <w:p>
       <w:pPr>
-        <w:pStyle w:val="ListParagraph"/>
-        <w:numPr>
-          <w:ilvl w:val="0"/>
-          <w:numId w:val="3"/>
-        </w:numPr>
-      </w:pPr>
-      <w:r>
-        <w:t xml:space="preserve">Country Conditions for {{ </w:t>
-      </w:r>
-      <w:r>
-        <w:t>users[</w:t>
-      </w:r>
-      <w:proofErr w:type="spellStart"/>
-      <w:r>
-        <w:t>i</w:t>
-      </w:r>
-      <w:proofErr w:type="spellEnd"/>
-      <w:r>
-        <w:t>].</w:t>
-      </w:r>
-      <w:proofErr w:type="spellStart"/>
-      <w:r>
-        <w:t>last_country_of_residence</w:t>
-      </w:r>
-      <w:proofErr w:type="spellEnd"/>
-      <w:r>
-        <w:t xml:space="preserve"> }}</w:t>
+        <w:rPr>
+          <w:sz w:val="22"/>
+          <w:szCs w:val="22"/>
+        </w:rPr>
+      </w:pPr>
+      <w:r>
+        <w:rPr>
+          <w:sz w:val="22"/>
+          <w:szCs w:val="22"/>
+        </w:rPr>
+        <w:lastRenderedPageBreak/>
+        <w:t>{%</w:t>
+      </w:r>
+      <w:r>
+        <w:rPr>
+          <w:sz w:val="22"/>
+          <w:szCs w:val="22"/>
+        </w:rPr>
+        <w:t>p</w:t>
+      </w:r>
+      <w:r>
+        <w:rPr>
+          <w:sz w:val="22"/>
+          <w:szCs w:val="22"/>
+        </w:rPr>
+        <w:t xml:space="preserve"> </w:t>
+      </w:r>
+      <w:proofErr w:type="spellStart"/>
+      <w:r>
+        <w:rPr>
+          <w:sz w:val="22"/>
+          <w:szCs w:val="22"/>
+        </w:rPr>
+        <w:t>endif</w:t>
+      </w:r>
+      <w:proofErr w:type="spellEnd"/>
+      <w:r>
+        <w:rPr>
+          <w:sz w:val="22"/>
+          <w:szCs w:val="22"/>
+        </w:rPr>
+        <w:t xml:space="preserve"> %}</w:t>
       </w:r>
     </w:p>
     <w:sectPr>

</xml_diff>